<commit_message>
Added templates for print page
</commit_message>
<xml_diff>
--- a/CorePracticeWebApp/Document/Template.docx
+++ b/CorePracticeWebApp/Document/Template.docx
@@ -69,23 +69,7 @@
           <w:sz w:val="36"/>
           <w:szCs w:val="36"/>
         </w:rPr>
-        <w:t xml:space="preserve">is a member of blah blah blah blah as </w:t>
-      </w:r>
-      <w:proofErr w:type="gramStart"/>
-      <w:r>
-        <w:rPr>
-          <w:sz w:val="36"/>
-          <w:szCs w:val="36"/>
-        </w:rPr>
-        <w:t>of</w:t>
-      </w:r>
-      <w:proofErr w:type="gramEnd"/>
-      <w:r>
-        <w:rPr>
-          <w:sz w:val="36"/>
-          <w:szCs w:val="36"/>
-        </w:rPr>
-        <w:t xml:space="preserve"> </w:t>
+        <w:t xml:space="preserve">is a member of blah blah blah blah as of </w:t>
       </w:r>
     </w:p>
     <w:p>

</xml_diff>